<commit_message>
Missing bearded seal data have now been read in and analyzed.  All plots and figures have been updated in manuscript; more editing of manuscript.
</commit_message>
<xml_diff>
--- a/manuscript/Appendix_C.docx
+++ b/manuscript/Appendix_C.docx
@@ -12,8 +12,6 @@
           <w:szCs w:val="28"/>
         </w:rPr>
       </w:pPr>
-      <w:bookmarkStart w:id="0" w:name="_GoBack"/>
-      <w:bookmarkEnd w:id="0"/>
       <w:r>
         <w:rPr>
           <w:rFonts w:ascii="Times New Roman" w:hAnsi="Times New Roman" w:cs="Times New Roman"/>
@@ -112,7 +110,43 @@
           <w:sz w:val="24"/>
           <w:szCs w:val="24"/>
         </w:rPr>
-        <w:t xml:space="preserve">Jay M. Ver Hoef, </w:t>
+        <w:t xml:space="preserve">Jay M. </w:t>
+      </w:r>
+      <w:proofErr w:type="spellStart"/>
+      <w:r>
+        <w:rPr>
+          <w:rFonts w:ascii="Times New Roman" w:hAnsi="Times New Roman" w:cs="Times New Roman"/>
+          <w:sz w:val="24"/>
+          <w:szCs w:val="24"/>
+        </w:rPr>
+        <w:t>Ver</w:t>
+      </w:r>
+      <w:proofErr w:type="spellEnd"/>
+      <w:r>
+        <w:rPr>
+          <w:rFonts w:ascii="Times New Roman" w:hAnsi="Times New Roman" w:cs="Times New Roman"/>
+          <w:sz w:val="24"/>
+          <w:szCs w:val="24"/>
+        </w:rPr>
+        <w:t xml:space="preserve"> </w:t>
+      </w:r>
+      <w:proofErr w:type="spellStart"/>
+      <w:r>
+        <w:rPr>
+          <w:rFonts w:ascii="Times New Roman" w:hAnsi="Times New Roman" w:cs="Times New Roman"/>
+          <w:sz w:val="24"/>
+          <w:szCs w:val="24"/>
+        </w:rPr>
+        <w:t>Hoef</w:t>
+      </w:r>
+      <w:proofErr w:type="spellEnd"/>
+      <w:r>
+        <w:rPr>
+          <w:rFonts w:ascii="Times New Roman" w:hAnsi="Times New Roman" w:cs="Times New Roman"/>
+          <w:sz w:val="24"/>
+          <w:szCs w:val="24"/>
+        </w:rPr>
+        <w:t xml:space="preserve">, </w:t>
       </w:r>
       <w:r>
         <w:rPr>
@@ -144,7 +178,25 @@
           <w:sz w:val="24"/>
           <w:szCs w:val="24"/>
         </w:rPr>
-        <w:t xml:space="preserve">Irina S. Trukhanova, </w:t>
+        <w:t xml:space="preserve">Irina S. </w:t>
+      </w:r>
+      <w:proofErr w:type="spellStart"/>
+      <w:r>
+        <w:rPr>
+          <w:rFonts w:ascii="Times New Roman" w:hAnsi="Times New Roman" w:cs="Times New Roman"/>
+          <w:sz w:val="24"/>
+          <w:szCs w:val="24"/>
+        </w:rPr>
+        <w:t>Trukhanova</w:t>
+      </w:r>
+      <w:proofErr w:type="spellEnd"/>
+      <w:r>
+        <w:rPr>
+          <w:rFonts w:ascii="Times New Roman" w:hAnsi="Times New Roman" w:cs="Times New Roman"/>
+          <w:sz w:val="24"/>
+          <w:szCs w:val="24"/>
+        </w:rPr>
+        <w:t xml:space="preserve">, </w:t>
       </w:r>
       <w:r>
         <w:rPr>
@@ -160,8 +212,18 @@
           <w:sz w:val="24"/>
           <w:szCs w:val="24"/>
         </w:rPr>
-        <w:t>, and Peter L. Boveng</w:t>
-      </w:r>
+        <w:t xml:space="preserve">, and Peter L. </w:t>
+      </w:r>
+      <w:proofErr w:type="spellStart"/>
+      <w:r>
+        <w:rPr>
+          <w:rFonts w:ascii="Times New Roman" w:hAnsi="Times New Roman" w:cs="Times New Roman"/>
+          <w:sz w:val="24"/>
+          <w:szCs w:val="24"/>
+        </w:rPr>
+        <w:t>Boveng</w:t>
+      </w:r>
+      <w:proofErr w:type="spellEnd"/>
     </w:p>
     <w:p>
       <w:pPr>
@@ -198,13 +260,23 @@
         </w:rPr>
         <w:t>*</w:t>
       </w:r>
-      <w:r>
-        <w:rPr>
-          <w:rFonts w:ascii="Times New Roman" w:hAnsi="Times New Roman" w:cs="Times New Roman"/>
-          <w:sz w:val="24"/>
-          <w:szCs w:val="24"/>
-        </w:rPr>
-        <w:t>first author TBD (insert email here)</w:t>
+      <w:proofErr w:type="gramStart"/>
+      <w:r>
+        <w:rPr>
+          <w:rFonts w:ascii="Times New Roman" w:hAnsi="Times New Roman" w:cs="Times New Roman"/>
+          <w:sz w:val="24"/>
+          <w:szCs w:val="24"/>
+        </w:rPr>
+        <w:t>first</w:t>
+      </w:r>
+      <w:proofErr w:type="gramEnd"/>
+      <w:r>
+        <w:rPr>
+          <w:rFonts w:ascii="Times New Roman" w:hAnsi="Times New Roman" w:cs="Times New Roman"/>
+          <w:sz w:val="24"/>
+          <w:szCs w:val="24"/>
+        </w:rPr>
+        <w:t xml:space="preserve"> author TBD (insert email here)</w:t>
       </w:r>
     </w:p>
     <w:p>
@@ -448,6 +520,7 @@
         </w:rPr>
         <w:t>seal (</w:t>
       </w:r>
+      <w:proofErr w:type="spellStart"/>
       <w:r>
         <w:rPr>
           <w:rFonts w:ascii="Times New Roman" w:hAnsi="Times New Roman" w:cs="Times New Roman"/>
@@ -455,15 +528,54 @@
           <w:color w:val="000000" w:themeColor="text1"/>
           <w:shd w:val="clear" w:color="auto" w:fill="FFFFFF"/>
         </w:rPr>
-        <w:t>Histriophoca fasciata</w:t>
-      </w:r>
-      <w:r>
-        <w:rPr>
-          <w:rFonts w:ascii="Times New Roman" w:hAnsi="Times New Roman" w:cs="Times New Roman"/>
+        <w:t>Histriophoca</w:t>
+      </w:r>
+      <w:proofErr w:type="spellEnd"/>
+      <w:r>
+        <w:rPr>
+          <w:rFonts w:ascii="Times New Roman" w:hAnsi="Times New Roman" w:cs="Times New Roman"/>
+          <w:i/>
           <w:color w:val="000000" w:themeColor="text1"/>
           <w:shd w:val="clear" w:color="auto" w:fill="FFFFFF"/>
         </w:rPr>
-        <w:t>) haul-out probability, as estimated with a generalized linear mixed pseudo-model.  Predictions were made by averaging predictions over all values of other covariates (i.e., keeping other environmental covariates constant and varying atmospheric pressure values).</w:t>
+        <w:t xml:space="preserve"> </w:t>
+      </w:r>
+      <w:proofErr w:type="spellStart"/>
+      <w:r>
+        <w:rPr>
+          <w:rFonts w:ascii="Times New Roman" w:hAnsi="Times New Roman" w:cs="Times New Roman"/>
+          <w:i/>
+          <w:color w:val="000000" w:themeColor="text1"/>
+          <w:shd w:val="clear" w:color="auto" w:fill="FFFFFF"/>
+        </w:rPr>
+        <w:t>fasciata</w:t>
+      </w:r>
+      <w:proofErr w:type="spellEnd"/>
+      <w:r>
+        <w:rPr>
+          <w:rFonts w:ascii="Times New Roman" w:hAnsi="Times New Roman" w:cs="Times New Roman"/>
+          <w:color w:val="000000" w:themeColor="text1"/>
+          <w:shd w:val="clear" w:color="auto" w:fill="FFFFFF"/>
+        </w:rPr>
+        <w:t xml:space="preserve">) haul-out probability, as estimated with a generalized linear mixed pseudo-model.  Predictions </w:t>
+      </w:r>
+      <w:proofErr w:type="gramStart"/>
+      <w:r>
+        <w:rPr>
+          <w:rFonts w:ascii="Times New Roman" w:hAnsi="Times New Roman" w:cs="Times New Roman"/>
+          <w:color w:val="000000" w:themeColor="text1"/>
+          <w:shd w:val="clear" w:color="auto" w:fill="FFFFFF"/>
+        </w:rPr>
+        <w:t>were made</w:t>
+      </w:r>
+      <w:proofErr w:type="gramEnd"/>
+      <w:r>
+        <w:rPr>
+          <w:rFonts w:ascii="Times New Roman" w:hAnsi="Times New Roman" w:cs="Times New Roman"/>
+          <w:color w:val="000000" w:themeColor="text1"/>
+          <w:shd w:val="clear" w:color="auto" w:fill="FFFFFF"/>
+        </w:rPr>
+        <w:t xml:space="preserve"> by averaging predictions over all values of other covariates (i.e., keeping other environmental covariates constant and varying atmospheric pressure values).</w:t>
       </w:r>
     </w:p>
     <w:p>
@@ -532,6 +644,8 @@
         </w:rPr>
         <w:t xml:space="preserve"> </w:t>
       </w:r>
+      <w:bookmarkStart w:id="0" w:name="_GoBack"/>
+      <w:bookmarkEnd w:id="0"/>
     </w:p>
     <w:p>
       <w:pPr>
@@ -560,6 +674,7 @@
         </w:rPr>
         <w:t xml:space="preserve"> (</w:t>
       </w:r>
+      <w:proofErr w:type="spellStart"/>
       <w:r>
         <w:rPr>
           <w:rFonts w:ascii="Times New Roman" w:hAnsi="Times New Roman" w:cs="Times New Roman"/>
@@ -567,15 +682,54 @@
           <w:color w:val="000000" w:themeColor="text1"/>
           <w:shd w:val="clear" w:color="auto" w:fill="FFFFFF"/>
         </w:rPr>
-        <w:t>Phoca largha</w:t>
-      </w:r>
-      <w:r>
-        <w:rPr>
-          <w:rFonts w:ascii="Times New Roman" w:hAnsi="Times New Roman" w:cs="Times New Roman"/>
+        <w:t>Phoca</w:t>
+      </w:r>
+      <w:proofErr w:type="spellEnd"/>
+      <w:r>
+        <w:rPr>
+          <w:rFonts w:ascii="Times New Roman" w:hAnsi="Times New Roman" w:cs="Times New Roman"/>
+          <w:i/>
           <w:color w:val="000000" w:themeColor="text1"/>
           <w:shd w:val="clear" w:color="auto" w:fill="FFFFFF"/>
         </w:rPr>
-        <w:t>) haul-out probability, as estimated with a generalized linear mixed pseudo-model.  Predictions were made by averaging predictions over all values of other covariates (i.e., keeping other environmental covariates constant and varying precipitation values).</w:t>
+        <w:t xml:space="preserve"> </w:t>
+      </w:r>
+      <w:proofErr w:type="spellStart"/>
+      <w:r>
+        <w:rPr>
+          <w:rFonts w:ascii="Times New Roman" w:hAnsi="Times New Roman" w:cs="Times New Roman"/>
+          <w:i/>
+          <w:color w:val="000000" w:themeColor="text1"/>
+          <w:shd w:val="clear" w:color="auto" w:fill="FFFFFF"/>
+        </w:rPr>
+        <w:t>largha</w:t>
+      </w:r>
+      <w:proofErr w:type="spellEnd"/>
+      <w:r>
+        <w:rPr>
+          <w:rFonts w:ascii="Times New Roman" w:hAnsi="Times New Roman" w:cs="Times New Roman"/>
+          <w:color w:val="000000" w:themeColor="text1"/>
+          <w:shd w:val="clear" w:color="auto" w:fill="FFFFFF"/>
+        </w:rPr>
+        <w:t xml:space="preserve">) haul-out probability, as estimated with a generalized linear mixed pseudo-model.  Predictions </w:t>
+      </w:r>
+      <w:proofErr w:type="gramStart"/>
+      <w:r>
+        <w:rPr>
+          <w:rFonts w:ascii="Times New Roman" w:hAnsi="Times New Roman" w:cs="Times New Roman"/>
+          <w:color w:val="000000" w:themeColor="text1"/>
+          <w:shd w:val="clear" w:color="auto" w:fill="FFFFFF"/>
+        </w:rPr>
+        <w:t>were made</w:t>
+      </w:r>
+      <w:proofErr w:type="gramEnd"/>
+      <w:r>
+        <w:rPr>
+          <w:rFonts w:ascii="Times New Roman" w:hAnsi="Times New Roman" w:cs="Times New Roman"/>
+          <w:color w:val="000000" w:themeColor="text1"/>
+          <w:shd w:val="clear" w:color="auto" w:fill="FFFFFF"/>
+        </w:rPr>
+        <w:t xml:space="preserve"> by averaging predictions over all values of other covariates (i.e., keeping other environmental covariates constant and varying precipitation values).</w:t>
       </w:r>
     </w:p>
     <w:p>
@@ -728,7 +882,7 @@
           <w:rPr>
             <w:noProof/>
           </w:rPr>
-          <w:t>2</w:t>
+          <w:t>3</w:t>
         </w:r>
         <w:r>
           <w:rPr>
@@ -1717,7 +1871,7 @@
 </file>
 
 <file path=customXml/itemProps1.xml><?xml version="1.0" encoding="utf-8"?>
-<ds:datastoreItem xmlns:ds="http://schemas.openxmlformats.org/officeDocument/2006/customXml" ds:itemID="{E654DF45-53DF-457B-AA8E-DFE78BE22BA3}">
+<ds:datastoreItem xmlns:ds="http://schemas.openxmlformats.org/officeDocument/2006/customXml" ds:itemID="{2C0E94D7-4262-406E-9DD2-3D348413D54B}">
   <ds:schemaRefs>
     <ds:schemaRef ds:uri="http://schemas.openxmlformats.org/officeDocument/2006/bibliography"/>
   </ds:schemaRefs>

</xml_diff>